<commit_message>
Ajout Modal au site
</commit_message>
<xml_diff>
--- a/Champions/Aastrox/Aastrox.docx
+++ b/Champions/Aastrox/Aastrox.docx
@@ -95,7 +95,97 @@
           <w:sz w:val="21"/>
           <w:szCs w:val="21"/>
         </w:rPr>
-        <w:t>Autrefois, Aatrox et ses frères étaient honorés pour avoir défendu Shurima contre le Néant. Mais ils finirent par devenir une menace plus grande encore pour Runeterra : la ruse et la sorcellerie furent employées pour les battre. Cependant, après des siècles d'emprisonnement, Aatrox fut le premier à retrouver sa liberté, en corrompant et transformant les mortels assez stupides pour tenter de s'emparer de l'arme magique qui contenait son essence. Désormais en possession d'un corps qu'il a approximativement transformé pour rappeler son ancienne forme, il arpente Runeterra en cherchant à assouvir sa vengeance apocalyptique.</w:t>
+        <w:t xml:space="preserve">Autrefois, </w:t>
+      </w:r>
+      <w:proofErr w:type="spellStart"/>
+      <w:r>
+        <w:rPr>
+          <w:rFonts w:ascii="Calibri" w:eastAsia="Calibri" w:hAnsi="Calibri" w:cs="Calibri"/>
+          <w:sz w:val="21"/>
+          <w:szCs w:val="21"/>
+        </w:rPr>
+        <w:t>Aatrox</w:t>
+      </w:r>
+      <w:proofErr w:type="spellEnd"/>
+      <w:r>
+        <w:rPr>
+          <w:rFonts w:ascii="Calibri" w:eastAsia="Calibri" w:hAnsi="Calibri" w:cs="Calibri"/>
+          <w:sz w:val="21"/>
+          <w:szCs w:val="21"/>
+        </w:rPr>
+        <w:t xml:space="preserve"> et ses frères étaient honorés pour avoir défendu </w:t>
+      </w:r>
+      <w:proofErr w:type="spellStart"/>
+      <w:r>
+        <w:rPr>
+          <w:rFonts w:ascii="Calibri" w:eastAsia="Calibri" w:hAnsi="Calibri" w:cs="Calibri"/>
+          <w:sz w:val="21"/>
+          <w:szCs w:val="21"/>
+        </w:rPr>
+        <w:t>Shurima</w:t>
+      </w:r>
+      <w:proofErr w:type="spellEnd"/>
+      <w:r>
+        <w:rPr>
+          <w:rFonts w:ascii="Calibri" w:eastAsia="Calibri" w:hAnsi="Calibri" w:cs="Calibri"/>
+          <w:sz w:val="21"/>
+          <w:szCs w:val="21"/>
+        </w:rPr>
+        <w:t xml:space="preserve"> contre le Néant. Mais ils finirent par devenir une menace plus grande encore pour </w:t>
+      </w:r>
+      <w:proofErr w:type="spellStart"/>
+      <w:r>
+        <w:rPr>
+          <w:rFonts w:ascii="Calibri" w:eastAsia="Calibri" w:hAnsi="Calibri" w:cs="Calibri"/>
+          <w:sz w:val="21"/>
+          <w:szCs w:val="21"/>
+        </w:rPr>
+        <w:t>Runeterra</w:t>
+      </w:r>
+      <w:proofErr w:type="spellEnd"/>
+      <w:r>
+        <w:rPr>
+          <w:rFonts w:ascii="Calibri" w:eastAsia="Calibri" w:hAnsi="Calibri" w:cs="Calibri"/>
+          <w:sz w:val="21"/>
+          <w:szCs w:val="21"/>
+        </w:rPr>
+        <w:t xml:space="preserve"> : la ruse et la sorcellerie furent employées pour les battre. Cependant, après des siècles d'emprisonnement, </w:t>
+      </w:r>
+      <w:proofErr w:type="spellStart"/>
+      <w:r>
+        <w:rPr>
+          <w:rFonts w:ascii="Calibri" w:eastAsia="Calibri" w:hAnsi="Calibri" w:cs="Calibri"/>
+          <w:sz w:val="21"/>
+          <w:szCs w:val="21"/>
+        </w:rPr>
+        <w:t>Aatrox</w:t>
+      </w:r>
+      <w:proofErr w:type="spellEnd"/>
+      <w:r>
+        <w:rPr>
+          <w:rFonts w:ascii="Calibri" w:eastAsia="Calibri" w:hAnsi="Calibri" w:cs="Calibri"/>
+          <w:sz w:val="21"/>
+          <w:szCs w:val="21"/>
+        </w:rPr>
+        <w:t xml:space="preserve"> fut le premier à retrouver sa liberté, en corrompant et transformant les mortels assez stupides pour tenter de s'emparer de l'arme magique qui contenait son essence. Désormais en possession d'un corps qu'il a approximativement transformé pour rappeler son ancienne forme, il arpente </w:t>
+      </w:r>
+      <w:proofErr w:type="spellStart"/>
+      <w:r>
+        <w:rPr>
+          <w:rFonts w:ascii="Calibri" w:eastAsia="Calibri" w:hAnsi="Calibri" w:cs="Calibri"/>
+          <w:sz w:val="21"/>
+          <w:szCs w:val="21"/>
+        </w:rPr>
+        <w:t>Runeterra</w:t>
+      </w:r>
+      <w:proofErr w:type="spellEnd"/>
+      <w:r>
+        <w:rPr>
+          <w:rFonts w:ascii="Calibri" w:eastAsia="Calibri" w:hAnsi="Calibri" w:cs="Calibri"/>
+          <w:sz w:val="21"/>
+          <w:szCs w:val="21"/>
+        </w:rPr>
+        <w:t xml:space="preserve"> en cherchant à assouvir sa vengeance apocalyptique.</w:t>
       </w:r>
     </w:p>
     <w:p>
@@ -236,7 +326,21 @@
         <w:rPr>
           <w:rFonts w:ascii="Calibri" w:eastAsia="Calibri" w:hAnsi="Calibri" w:cs="Calibri"/>
         </w:rPr>
-        <w:t>Régulièrement, la prochaine attaque de base d'Aatrox inflige des dégâts physiques supplémentaires et le soigne, selon un pourcentage des PV max de la cible.</w:t>
+        <w:t>Régulièrement, la prochaine attaque de base d'</w:t>
+      </w:r>
+      <w:proofErr w:type="spellStart"/>
+      <w:r>
+        <w:rPr>
+          <w:rFonts w:ascii="Calibri" w:eastAsia="Calibri" w:hAnsi="Calibri" w:cs="Calibri"/>
+        </w:rPr>
+        <w:t>Aatrox</w:t>
+      </w:r>
+      <w:proofErr w:type="spellEnd"/>
+      <w:r>
+        <w:rPr>
+          <w:rFonts w:ascii="Calibri" w:eastAsia="Calibri" w:hAnsi="Calibri" w:cs="Calibri"/>
+        </w:rPr>
+        <w:t xml:space="preserve"> inflige des dégâts physiques supplémentaires et le soigne, selon un pourcentage des PV max de la cible.</w:t>
       </w:r>
     </w:p>
     <w:tbl>
@@ -280,6 +384,7 @@
                 <w:rFonts w:ascii="Calibri" w:eastAsia="Calibri" w:hAnsi="Calibri" w:cs="Calibri"/>
               </w:rPr>
             </w:pPr>
+            <w:proofErr w:type="spellStart"/>
             <w:r>
               <w:rPr>
                 <w:rFonts w:ascii="Calibri" w:eastAsia="Calibri" w:hAnsi="Calibri" w:cs="Calibri"/>
@@ -292,6 +397,7 @@
               </w:rPr>
               <w:t>L</w:t>
             </w:r>
+            <w:proofErr w:type="spellEnd"/>
           </w:p>
         </w:tc>
         <w:tc>
@@ -1145,11 +1251,19 @@
           <w:rFonts w:ascii="Calibri" w:eastAsia="Calibri" w:hAnsi="Calibri" w:cs="Calibri"/>
         </w:rPr>
       </w:pPr>
-      <w:r>
-        <w:rPr>
-          <w:rFonts w:ascii="Calibri" w:eastAsia="Calibri" w:hAnsi="Calibri" w:cs="Calibri"/>
-        </w:rPr>
-        <w:t>Aatrox abat son épée devant lui, infligeant des dégâts physiques. Il peut frapper jusqu'à 3 fois et chaque coup a une zone d'effet différente.</w:t>
+      <w:proofErr w:type="spellStart"/>
+      <w:r>
+        <w:rPr>
+          <w:rFonts w:ascii="Calibri" w:eastAsia="Calibri" w:hAnsi="Calibri" w:cs="Calibri"/>
+        </w:rPr>
+        <w:t>Aatrox</w:t>
+      </w:r>
+      <w:proofErr w:type="spellEnd"/>
+      <w:r>
+        <w:rPr>
+          <w:rFonts w:ascii="Calibri" w:eastAsia="Calibri" w:hAnsi="Calibri" w:cs="Calibri"/>
+        </w:rPr>
+        <w:t xml:space="preserve"> abat son épée devant lui, infligeant des dégâts physiques. Il peut frapper jusqu'à 3 fois et chaque coup a une zone d'effet différente.</w:t>
       </w:r>
     </w:p>
     <w:p>
@@ -1430,11 +1544,114 @@
           <w:rFonts w:ascii="Calibri" w:eastAsia="Calibri" w:hAnsi="Calibri" w:cs="Calibri"/>
         </w:rPr>
       </w:pPr>
-      <w:r>
-        <w:rPr>
-          <w:rFonts w:ascii="Calibri" w:eastAsia="Calibri" w:hAnsi="Calibri" w:cs="Calibri"/>
-        </w:rPr>
-        <w:t>Aatrox frappe le sol, blessant le premier ennemi touché. Les champions et les grands monstres doivent vite quitter la zone d'effet sous peine d'être ramenés de force au point d'impact et de subir à nouveau les dégâts.</w:t>
+      <w:proofErr w:type="spellStart"/>
+      <w:r>
+        <w:rPr>
+          <w:rFonts w:ascii="Calibri" w:eastAsia="Calibri" w:hAnsi="Calibri" w:cs="Calibri"/>
+        </w:rPr>
+        <w:t>Aatrox</w:t>
+      </w:r>
+      <w:proofErr w:type="spellEnd"/>
+      <w:r>
+        <w:rPr>
+          <w:rFonts w:ascii="Calibri" w:eastAsia="Calibri" w:hAnsi="Calibri" w:cs="Calibri"/>
+        </w:rPr>
+        <w:t xml:space="preserve"> frappe le sol, blessant le premier ennemi touché. Les champions et les grands monstres doivent vite quitter la zone d'effet sous peine d'être ramenés de force au point d'impact et de subir à nouveau les dégâts.</w:t>
+      </w:r>
+    </w:p>
+    <w:p>
+      <w:pPr>
+        <w:jc w:val="center"/>
+        <w:rPr>
+          <w:rFonts w:ascii="Helvetica" w:hAnsi="Helvetica" w:cs="Helvetica"/>
+          <w:color w:val="FFA500"/>
+          <w:sz w:val="20"/>
+          <w:szCs w:val="20"/>
+          <w:bdr w:val="none" w:sz="0" w:space="0" w:color="auto" w:frame="1"/>
+          <w:shd w:val="clear" w:color="auto" w:fill="061E36"/>
+        </w:rPr>
+      </w:pPr>
+      <w:r>
+        <w:rPr>
+          <w:rFonts w:ascii="Helvetica" w:hAnsi="Helvetica" w:cs="Helvetica"/>
+          <w:color w:val="D5D4D4"/>
+          <w:sz w:val="20"/>
+          <w:szCs w:val="20"/>
+          <w:shd w:val="clear" w:color="auto" w:fill="061E36"/>
+        </w:rPr>
+        <w:t xml:space="preserve">Phys : </w:t>
+      </w:r>
+      <w:r>
+        <w:rPr>
+          <w:rFonts w:ascii="Helvetica" w:hAnsi="Helvetica" w:cs="Helvetica"/>
+          <w:color w:val="D5D4D4"/>
+          <w:sz w:val="20"/>
+          <w:szCs w:val="20"/>
+          <w:shd w:val="clear" w:color="auto" w:fill="061E36"/>
+        </w:rPr>
+        <w:t>30 / 40 / 50 / 60 / 70 </w:t>
+      </w:r>
+      <w:r>
+        <w:rPr>
+          <w:rFonts w:ascii="Helvetica" w:hAnsi="Helvetica" w:cs="Helvetica"/>
+          <w:color w:val="FFA500"/>
+          <w:sz w:val="20"/>
+          <w:szCs w:val="20"/>
+          <w:bdr w:val="none" w:sz="0" w:space="0" w:color="auto" w:frame="1"/>
+          <w:shd w:val="clear" w:color="auto" w:fill="061E36"/>
+        </w:rPr>
+        <w:t>(+ 40% AD)</w:t>
+      </w:r>
+    </w:p>
+    <w:p>
+      <w:pPr>
+        <w:jc w:val="center"/>
+        <w:rPr>
+          <w:rFonts w:ascii="Calibri" w:eastAsia="Calibri" w:hAnsi="Calibri" w:cs="Calibri"/>
+        </w:rPr>
+      </w:pPr>
+      <w:proofErr w:type="spellStart"/>
+      <w:r>
+        <w:rPr>
+          <w:rFonts w:ascii="Helvetica" w:hAnsi="Helvetica" w:cs="Helvetica"/>
+          <w:color w:val="D5D4D4"/>
+          <w:sz w:val="20"/>
+          <w:szCs w:val="20"/>
+          <w:shd w:val="clear" w:color="auto" w:fill="061E36"/>
+        </w:rPr>
+        <w:t>Tot</w:t>
+      </w:r>
+      <w:proofErr w:type="spellEnd"/>
+      <w:r>
+        <w:rPr>
+          <w:rFonts w:ascii="Helvetica" w:hAnsi="Helvetica" w:cs="Helvetica"/>
+          <w:color w:val="D5D4D4"/>
+          <w:sz w:val="20"/>
+          <w:szCs w:val="20"/>
+          <w:shd w:val="clear" w:color="auto" w:fill="061E36"/>
+        </w:rPr>
+        <w:t xml:space="preserve"> : </w:t>
+      </w:r>
+      <w:r>
+        <w:rPr>
+          <w:rFonts w:ascii="Helvetica" w:hAnsi="Helvetica" w:cs="Helvetica"/>
+          <w:color w:val="D5D4D4"/>
+          <w:sz w:val="20"/>
+          <w:szCs w:val="20"/>
+          <w:shd w:val="clear" w:color="auto" w:fill="061E36"/>
+        </w:rPr>
+        <w:t>60 / 80 / 100 / 120 / 140 </w:t>
+      </w:r>
+      <w:r>
+        <w:rPr>
+          <w:rFonts w:ascii="Helvetica" w:hAnsi="Helvetica" w:cs="Helvetica"/>
+          <w:color w:val="FFA500"/>
+          <w:sz w:val="20"/>
+          <w:szCs w:val="20"/>
+          <w:bdr w:val="none" w:sz="0" w:space="0" w:color="auto" w:frame="1"/>
+          <w:shd w:val="clear" w:color="auto" w:fill="061E36"/>
+        </w:rPr>
+        <w:t>(+ 80% AD)</w:t>
       </w:r>
     </w:p>
     <w:p>
@@ -1541,7 +1758,91 @@
         <w:rPr>
           <w:rFonts w:ascii="Calibri" w:eastAsia="Calibri" w:hAnsi="Calibri" w:cs="Calibri"/>
         </w:rPr>
-        <w:t>Passivement, Aatrox se soigne quand il blesse des champions ennemis. À l'activation, il se rue dans une direction.</w:t>
+        <w:t xml:space="preserve">Passivement, </w:t>
+      </w:r>
+      <w:proofErr w:type="spellStart"/>
+      <w:r>
+        <w:rPr>
+          <w:rFonts w:ascii="Calibri" w:eastAsia="Calibri" w:hAnsi="Calibri" w:cs="Calibri"/>
+        </w:rPr>
+        <w:t>Aatrox</w:t>
+      </w:r>
+      <w:proofErr w:type="spellEnd"/>
+      <w:r>
+        <w:rPr>
+          <w:rFonts w:ascii="Calibri" w:eastAsia="Calibri" w:hAnsi="Calibri" w:cs="Calibri"/>
+        </w:rPr>
+        <w:t xml:space="preserve"> se soigne quand il blesse des champions ennemis. À l'activation, il se rue dans une direction.</w:t>
+      </w:r>
+    </w:p>
+    <w:p>
+      <w:pPr>
+        <w:jc w:val="center"/>
+        <w:rPr>
+          <w:rFonts w:ascii="Calibri" w:eastAsia="Calibri" w:hAnsi="Calibri" w:cs="Calibri"/>
+        </w:rPr>
+      </w:pPr>
+      <w:r>
+        <w:rPr>
+          <w:rFonts w:ascii="Helvetica" w:hAnsi="Helvetica" w:cs="Helvetica"/>
+          <w:color w:val="D5D4D4"/>
+          <w:sz w:val="20"/>
+          <w:szCs w:val="20"/>
+          <w:shd w:val="clear" w:color="auto" w:fill="061E36"/>
+        </w:rPr>
+        <w:t>Heal :</w:t>
+      </w:r>
+      <w:r>
+        <w:rPr>
+          <w:rFonts w:ascii="Helvetica" w:hAnsi="Helvetica" w:cs="Helvetica"/>
+          <w:color w:val="D5D4D4"/>
+          <w:sz w:val="20"/>
+          <w:szCs w:val="20"/>
+          <w:shd w:val="clear" w:color="auto" w:fill="061E36"/>
+        </w:rPr>
+        <w:t>20 / 22.</w:t>
+      </w:r>
+      <w:r>
+        <w:rPr>
+          <w:rFonts w:ascii="Helvetica" w:hAnsi="Helvetica" w:cs="Helvetica"/>
+          <w:color w:val="D5D4D4"/>
+          <w:sz w:val="20"/>
+          <w:szCs w:val="20"/>
+          <w:bdr w:val="none" w:sz="0" w:space="0" w:color="auto" w:frame="1"/>
+          <w:shd w:val="clear" w:color="auto" w:fill="061E36"/>
+        </w:rPr>
+        <w:t>5</w:t>
+      </w:r>
+      <w:r>
+        <w:rPr>
+          <w:rFonts w:ascii="Helvetica" w:hAnsi="Helvetica" w:cs="Helvetica"/>
+          <w:color w:val="D5D4D4"/>
+          <w:sz w:val="20"/>
+          <w:szCs w:val="20"/>
+          <w:shd w:val="clear" w:color="auto" w:fill="061E36"/>
+        </w:rPr>
+        <w:t> / 25 / 27.</w:t>
+      </w:r>
+      <w:r>
+        <w:rPr>
+          <w:rFonts w:ascii="Helvetica" w:hAnsi="Helvetica" w:cs="Helvetica"/>
+          <w:color w:val="D5D4D4"/>
+          <w:sz w:val="20"/>
+          <w:szCs w:val="20"/>
+          <w:bdr w:val="none" w:sz="0" w:space="0" w:color="auto" w:frame="1"/>
+          <w:shd w:val="clear" w:color="auto" w:fill="061E36"/>
+        </w:rPr>
+        <w:t>5</w:t>
+      </w:r>
+      <w:r>
+        <w:rPr>
+          <w:rFonts w:ascii="Helvetica" w:hAnsi="Helvetica" w:cs="Helvetica"/>
+          <w:color w:val="D5D4D4"/>
+          <w:sz w:val="20"/>
+          <w:szCs w:val="20"/>
+          <w:shd w:val="clear" w:color="auto" w:fill="061E36"/>
+        </w:rPr>
+        <w:t> / 30%</w:t>
       </w:r>
     </w:p>
     <w:p>
@@ -1611,6 +1912,7 @@
           <w:caps/>
           <w:color w:val="auto"/>
         </w:rPr>
+        <w:lastRenderedPageBreak/>
         <w:t>R</w:t>
       </w:r>
     </w:p>
@@ -1644,11 +1946,204 @@
           <w:rFonts w:ascii="Calibri" w:eastAsia="Calibri" w:hAnsi="Calibri" w:cs="Calibri"/>
         </w:rPr>
       </w:pPr>
-      <w:r>
-        <w:rPr>
-          <w:rFonts w:ascii="Calibri" w:eastAsia="Calibri" w:hAnsi="Calibri" w:cs="Calibri"/>
-        </w:rPr>
-        <w:t>Aatrox libère sa forme démoniaque, effrayant les sbires ennemis proches et augmentant ses dégâts d'attaque, ses soins et sa vitesse de déplacement. La durée est prolongée s'il participe à l'élimination d'un champion ennemi.</w:t>
+      <w:proofErr w:type="spellStart"/>
+      <w:r>
+        <w:rPr>
+          <w:rFonts w:ascii="Calibri" w:eastAsia="Calibri" w:hAnsi="Calibri" w:cs="Calibri"/>
+        </w:rPr>
+        <w:t>Aatrox</w:t>
+      </w:r>
+      <w:proofErr w:type="spellEnd"/>
+      <w:r>
+        <w:rPr>
+          <w:rFonts w:ascii="Calibri" w:eastAsia="Calibri" w:hAnsi="Calibri" w:cs="Calibri"/>
+        </w:rPr>
+        <w:t xml:space="preserve"> libère sa forme démoniaque, effrayant les sbires ennemis proches et augmentant ses dégâts d'attaque, ses soins et sa vitesse de déplacement. La durée est prolongée s'il participe à l'élimination d'un champion ennemi.</w:t>
+      </w:r>
+    </w:p>
+    <w:p>
+      <w:pPr>
+        <w:spacing w:after="0" w:line="240" w:lineRule="auto"/>
+        <w:jc w:val="center"/>
+        <w:textAlignment w:val="baseline"/>
+        <w:rPr>
+          <w:rFonts w:ascii="Helvetica" w:eastAsia="Times New Roman" w:hAnsi="Helvetica" w:cs="Helvetica"/>
+          <w:b/>
+          <w:bCs/>
+          <w:color w:val="D5D4D4"/>
+          <w:sz w:val="20"/>
+          <w:szCs w:val="20"/>
+          <w:lang w:val="en-US" w:eastAsia="fr-FR"/>
+        </w:rPr>
+      </w:pPr>
+      <w:r>
+        <w:rPr>
+          <w:rFonts w:ascii="Helvetica" w:eastAsia="Times New Roman" w:hAnsi="Helvetica" w:cs="Helvetica"/>
+          <w:b/>
+          <w:bCs/>
+          <w:caps/>
+          <w:color w:val="9797FC"/>
+          <w:sz w:val="17"/>
+          <w:szCs w:val="17"/>
+          <w:bdr w:val="none" w:sz="0" w:space="0" w:color="auto" w:frame="1"/>
+          <w:lang w:val="en-US" w:eastAsia="fr-FR"/>
+        </w:rPr>
+        <w:t>BONUS MOVEMENT SPEED:</w:t>
+      </w:r>
+    </w:p>
+    <w:p>
+      <w:pPr>
+        <w:shd w:val="clear" w:color="auto" w:fill="061E36"/>
+        <w:spacing w:after="0" w:line="240" w:lineRule="auto"/>
+        <w:ind w:left="720"/>
+        <w:jc w:val="center"/>
+        <w:textAlignment w:val="baseline"/>
+        <w:rPr>
+          <w:rFonts w:ascii="Helvetica" w:eastAsia="Times New Roman" w:hAnsi="Helvetica" w:cs="Helvetica"/>
+          <w:color w:val="D5D4D4"/>
+          <w:sz w:val="20"/>
+          <w:szCs w:val="20"/>
+          <w:lang w:val="en-US" w:eastAsia="fr-FR"/>
+        </w:rPr>
+      </w:pPr>
+      <w:r>
+        <w:rPr>
+          <w:rFonts w:ascii="Helvetica" w:eastAsia="Times New Roman" w:hAnsi="Helvetica" w:cs="Helvetica"/>
+          <w:color w:val="D5D4D4"/>
+          <w:sz w:val="20"/>
+          <w:szCs w:val="20"/>
+          <w:lang w:val="en-US" w:eastAsia="fr-FR"/>
+        </w:rPr>
+        <w:t>60 / 80 / 100%</w:t>
+      </w:r>
+    </w:p>
+    <w:p>
+      <w:pPr>
+        <w:spacing w:after="0" w:line="240" w:lineRule="auto"/>
+        <w:jc w:val="center"/>
+        <w:textAlignment w:val="baseline"/>
+        <w:rPr>
+          <w:rFonts w:ascii="Helvetica" w:eastAsia="Times New Roman" w:hAnsi="Helvetica" w:cs="Helvetica"/>
+          <w:b/>
+          <w:bCs/>
+          <w:color w:val="D5D4D4"/>
+          <w:sz w:val="20"/>
+          <w:szCs w:val="20"/>
+          <w:lang w:val="en-US" w:eastAsia="fr-FR"/>
+        </w:rPr>
+      </w:pPr>
+      <w:r>
+        <w:rPr>
+          <w:rFonts w:ascii="Helvetica" w:eastAsia="Times New Roman" w:hAnsi="Helvetica" w:cs="Helvetica"/>
+          <w:b/>
+          <w:bCs/>
+          <w:caps/>
+          <w:color w:val="9797FC"/>
+          <w:sz w:val="17"/>
+          <w:szCs w:val="17"/>
+          <w:bdr w:val="none" w:sz="0" w:space="0" w:color="auto" w:frame="1"/>
+          <w:lang w:val="en-US" w:eastAsia="fr-FR"/>
+        </w:rPr>
+        <w:t>BONUS AD:</w:t>
+      </w:r>
+    </w:p>
+    <w:p>
+      <w:pPr>
+        <w:shd w:val="clear" w:color="auto" w:fill="061E36"/>
+        <w:spacing w:after="0" w:line="240" w:lineRule="auto"/>
+        <w:ind w:left="720"/>
+        <w:jc w:val="center"/>
+        <w:textAlignment w:val="baseline"/>
+        <w:rPr>
+          <w:rFonts w:ascii="Helvetica" w:eastAsia="Times New Roman" w:hAnsi="Helvetica" w:cs="Helvetica"/>
+          <w:color w:val="D5D4D4"/>
+          <w:sz w:val="20"/>
+          <w:szCs w:val="20"/>
+          <w:lang w:eastAsia="fr-FR"/>
+        </w:rPr>
+      </w:pPr>
+      <w:r>
+        <w:rPr>
+          <w:rFonts w:ascii="Helvetica" w:eastAsia="Times New Roman" w:hAnsi="Helvetica" w:cs="Helvetica"/>
+          <w:color w:val="FFA500"/>
+          <w:sz w:val="20"/>
+          <w:szCs w:val="20"/>
+          <w:bdr w:val="none" w:sz="0" w:space="0" w:color="auto" w:frame="1"/>
+          <w:lang w:eastAsia="fr-FR"/>
+        </w:rPr>
+        <w:t>20 / 30 / 40% AD</w:t>
+      </w:r>
+    </w:p>
+    <w:p>
+      <w:pPr>
+        <w:spacing w:after="0" w:line="240" w:lineRule="auto"/>
+        <w:jc w:val="center"/>
+        <w:textAlignment w:val="baseline"/>
+        <w:rPr>
+          <w:rFonts w:ascii="Helvetica" w:eastAsia="Times New Roman" w:hAnsi="Helvetica" w:cs="Helvetica"/>
+          <w:b/>
+          <w:bCs/>
+          <w:color w:val="D5D4D4"/>
+          <w:sz w:val="20"/>
+          <w:szCs w:val="20"/>
+          <w:lang w:eastAsia="fr-FR"/>
+        </w:rPr>
+      </w:pPr>
+      <w:r>
+        <w:rPr>
+          <w:rFonts w:ascii="Helvetica" w:eastAsia="Times New Roman" w:hAnsi="Helvetica" w:cs="Helvetica"/>
+          <w:b/>
+          <w:bCs/>
+          <w:caps/>
+          <w:color w:val="9797FC"/>
+          <w:sz w:val="17"/>
+          <w:szCs w:val="17"/>
+          <w:bdr w:val="none" w:sz="0" w:space="0" w:color="auto" w:frame="1"/>
+          <w:lang w:eastAsia="fr-FR"/>
+        </w:rPr>
+        <w:t xml:space="preserve">INCREASED </w:t>
+      </w:r>
+      <w:proofErr w:type="gramStart"/>
+      <w:r>
+        <w:rPr>
+          <w:rFonts w:ascii="Helvetica" w:eastAsia="Times New Roman" w:hAnsi="Helvetica" w:cs="Helvetica"/>
+          <w:b/>
+          <w:bCs/>
+          <w:caps/>
+          <w:color w:val="9797FC"/>
+          <w:sz w:val="17"/>
+          <w:szCs w:val="17"/>
+          <w:bdr w:val="none" w:sz="0" w:space="0" w:color="auto" w:frame="1"/>
+          <w:lang w:eastAsia="fr-FR"/>
+        </w:rPr>
+        <w:t>HEALING:</w:t>
+      </w:r>
+      <w:proofErr w:type="gramEnd"/>
+    </w:p>
+    <w:p>
+      <w:pPr>
+        <w:shd w:val="clear" w:color="auto" w:fill="061E36"/>
+        <w:spacing w:after="0" w:line="240" w:lineRule="auto"/>
+        <w:ind w:left="720"/>
+        <w:jc w:val="center"/>
+        <w:textAlignment w:val="baseline"/>
+        <w:rPr>
+          <w:rFonts w:ascii="Helvetica" w:eastAsia="Times New Roman" w:hAnsi="Helvetica" w:cs="Helvetica"/>
+          <w:color w:val="D5D4D4"/>
+          <w:sz w:val="20"/>
+          <w:szCs w:val="20"/>
+          <w:lang w:eastAsia="fr-FR"/>
+        </w:rPr>
+      </w:pPr>
+      <w:r>
+        <w:rPr>
+          <w:rFonts w:ascii="Helvetica" w:eastAsia="Times New Roman" w:hAnsi="Helvetica" w:cs="Helvetica"/>
+          <w:color w:val="D5D4D4"/>
+          <w:sz w:val="20"/>
+          <w:szCs w:val="20"/>
+          <w:lang w:eastAsia="fr-FR"/>
+        </w:rPr>
+        <w:t>30 / 45 / 60%</w:t>
       </w:r>
     </w:p>
     <w:p>
@@ -1678,7 +2173,6 @@
           <w:szCs w:val="40"/>
           <w:u w:val="single"/>
         </w:rPr>
-        <w:lastRenderedPageBreak/>
         <w:t>GAMEPLAY</w:t>
       </w:r>
     </w:p>
@@ -1767,8 +2261,13 @@
               <w:jc w:val="center"/>
             </w:pPr>
             <w:r>
-              <w:t>HP regen</w:t>
-            </w:r>
+              <w:t xml:space="preserve">HP </w:t>
+            </w:r>
+            <w:proofErr w:type="spellStart"/>
+            <w:r>
+              <w:t>regen</w:t>
+            </w:r>
+            <w:proofErr w:type="spellEnd"/>
           </w:p>
           <w:p>
             <w:pPr>
@@ -1803,8 +2302,13 @@
               <w:jc w:val="center"/>
             </w:pPr>
             <w:r>
-              <w:t>Mana regen</w:t>
-            </w:r>
+              <w:t xml:space="preserve">Mana </w:t>
+            </w:r>
+            <w:proofErr w:type="spellStart"/>
+            <w:r>
+              <w:t>regen</w:t>
+            </w:r>
+            <w:proofErr w:type="spellEnd"/>
           </w:p>
         </w:tc>
         <w:tc>
@@ -1907,8 +2411,13 @@
             <w:pPr>
               <w:jc w:val="center"/>
             </w:pPr>
-            <w:r>
-              <w:t>Lvl 1-18</w:t>
+            <w:proofErr w:type="spellStart"/>
+            <w:r>
+              <w:t>Lvl</w:t>
+            </w:r>
+            <w:proofErr w:type="spellEnd"/>
+            <w:r>
+              <w:t xml:space="preserve"> 1-18</w:t>
             </w:r>
           </w:p>
         </w:tc>
@@ -2288,8 +2797,13 @@
               <w:jc w:val="center"/>
             </w:pPr>
             <w:r>
-              <w:t>/ lvl</w:t>
-            </w:r>
+              <w:t xml:space="preserve">/ </w:t>
+            </w:r>
+            <w:proofErr w:type="spellStart"/>
+            <w:r>
+              <w:t>lvl</w:t>
+            </w:r>
+            <w:proofErr w:type="spellEnd"/>
           </w:p>
         </w:tc>
         <w:tc>
@@ -2511,17 +3025,30 @@
           <w:sz w:val="22"/>
           <w:szCs w:val="22"/>
         </w:rPr>
-        <w:t> Aatrox</w:t>
-      </w:r>
-      <w:r>
-        <w:rPr>
+        <w:t> </w:t>
+      </w:r>
+      <w:proofErr w:type="spellStart"/>
+      <w:r>
+        <w:rPr>
+          <w:rStyle w:val="lev"/>
           <w:rFonts w:asciiTheme="minorHAnsi" w:hAnsiTheme="minorHAnsi" w:cstheme="minorHAnsi"/>
           <w:color w:val="000000"/>
           <w:sz w:val="22"/>
           <w:szCs w:val="22"/>
         </w:rPr>
+        <w:t>Aatrox</w:t>
+      </w:r>
+      <w:proofErr w:type="spellEnd"/>
+      <w:r>
+        <w:rPr>
+          <w:rFonts w:asciiTheme="minorHAnsi" w:hAnsiTheme="minorHAnsi" w:cstheme="minorHAnsi"/>
+          <w:color w:val="000000"/>
+          <w:sz w:val="22"/>
+          <w:szCs w:val="22"/>
+        </w:rPr>
         <w:t> est un très bon duelliste. Vous pouvez aisément prendre des </w:t>
       </w:r>
+      <w:proofErr w:type="spellStart"/>
       <w:r>
         <w:rPr>
           <w:rStyle w:val="Accentuation"/>
@@ -2532,6 +3059,7 @@
         </w:rPr>
         <w:t>trades</w:t>
       </w:r>
+      <w:proofErr w:type="spellEnd"/>
       <w:r>
         <w:rPr>
           <w:rFonts w:asciiTheme="minorHAnsi" w:hAnsiTheme="minorHAnsi" w:cstheme="minorHAnsi"/>
@@ -2621,6 +3149,7 @@
         </w:rPr>
         <w:t>, </w:t>
       </w:r>
+      <w:proofErr w:type="spellStart"/>
       <w:r>
         <w:rPr>
           <w:rStyle w:val="lev"/>
@@ -2631,6 +3160,7 @@
         </w:rPr>
         <w:t>Aatrox</w:t>
       </w:r>
+      <w:proofErr w:type="spellEnd"/>
       <w:r>
         <w:rPr>
           <w:rFonts w:asciiTheme="minorHAnsi" w:hAnsiTheme="minorHAnsi" w:cstheme="minorHAnsi"/>
@@ -2659,6 +3189,7 @@
         </w:rPr>
         <w:t>. Il faut donc privilégier le </w:t>
       </w:r>
+      <w:proofErr w:type="spellStart"/>
       <w:r>
         <w:rPr>
           <w:rStyle w:val="Accentuation"/>
@@ -2669,6 +3200,7 @@
         </w:rPr>
         <w:t>splitpush</w:t>
       </w:r>
+      <w:proofErr w:type="spellEnd"/>
       <w:r>
         <w:rPr>
           <w:rFonts w:asciiTheme="minorHAnsi" w:hAnsiTheme="minorHAnsi" w:cstheme="minorHAnsi"/>
@@ -2701,6 +3233,7 @@
         </w:rPr>
         <w:t>Au fil de la partie, </w:t>
       </w:r>
+      <w:proofErr w:type="spellStart"/>
       <w:r>
         <w:rPr>
           <w:rStyle w:val="lev"/>
@@ -2711,6 +3244,7 @@
         </w:rPr>
         <w:t>Aatrox</w:t>
       </w:r>
+      <w:proofErr w:type="spellEnd"/>
       <w:r>
         <w:rPr>
           <w:rFonts w:asciiTheme="minorHAnsi" w:hAnsiTheme="minorHAnsi" w:cstheme="minorHAnsi"/>
@@ -2739,6 +3273,7 @@
         </w:rPr>
         <w:t>, comme </w:t>
       </w:r>
+      <w:proofErr w:type="spellStart"/>
       <w:r>
         <w:rPr>
           <w:rStyle w:val="lev"/>
@@ -2749,6 +3284,7 @@
         </w:rPr>
         <w:t>Fiora</w:t>
       </w:r>
+      <w:proofErr w:type="spellEnd"/>
       <w:r>
         <w:rPr>
           <w:rFonts w:asciiTheme="minorHAnsi" w:hAnsiTheme="minorHAnsi" w:cstheme="minorHAnsi"/>
@@ -2777,6 +3313,7 @@
         </w:rPr>
         <w:t>, comme </w:t>
       </w:r>
+      <w:proofErr w:type="spellStart"/>
       <w:r>
         <w:rPr>
           <w:rStyle w:val="lev"/>
@@ -2787,6 +3324,7 @@
         </w:rPr>
         <w:t>Heimerdinger</w:t>
       </w:r>
+      <w:proofErr w:type="spellEnd"/>
       <w:r>
         <w:rPr>
           <w:rFonts w:asciiTheme="minorHAnsi" w:hAnsiTheme="minorHAnsi" w:cstheme="minorHAnsi"/>
@@ -2819,6 +3357,7 @@
         </w:rPr>
         <w:t>Les petites astuces sur </w:t>
       </w:r>
+      <w:proofErr w:type="spellStart"/>
       <w:r>
         <w:rPr>
           <w:rStyle w:val="lev"/>
@@ -2829,6 +3368,7 @@
         </w:rPr>
         <w:t>Aatrox</w:t>
       </w:r>
+      <w:proofErr w:type="spellEnd"/>
       <w:r>
         <w:rPr>
           <w:rFonts w:asciiTheme="minorHAnsi" w:hAnsiTheme="minorHAnsi" w:cstheme="minorHAnsi"/>
@@ -2900,6 +3440,10 @@
         <w:jc w:val="center"/>
       </w:pPr>
       <w:r>
+        <w:rPr>
+          <w:noProof/>
+        </w:rPr>
+        <w:lastRenderedPageBreak/>
         <w:drawing>
           <wp:inline distT="0" distB="0" distL="0" distR="0" wp14:anchorId="77D60C36" wp14:editId="2D2EEAB1">
             <wp:extent cx="2809175" cy="1927225"/>
@@ -2940,6 +3484,9 @@
         <w:tab/>
       </w:r>
       <w:r>
+        <w:rPr>
+          <w:noProof/>
+        </w:rPr>
         <w:drawing>
           <wp:inline distT="0" distB="0" distL="0" distR="0" wp14:anchorId="710F7FB2" wp14:editId="7AA2BC02">
             <wp:extent cx="1800476" cy="1314633"/>
@@ -2987,7 +3534,9 @@
         <w:jc w:val="center"/>
       </w:pPr>
       <w:r>
-        <w:lastRenderedPageBreak/>
+        <w:rPr>
+          <w:noProof/>
+        </w:rPr>
         <w:drawing>
           <wp:inline distT="0" distB="0" distL="0" distR="0" wp14:anchorId="610C862D" wp14:editId="38845F23">
             <wp:extent cx="3905795" cy="2181529"/>
@@ -3035,6 +3584,9 @@
         <w:jc w:val="center"/>
       </w:pPr>
       <w:r>
+        <w:rPr>
+          <w:noProof/>
+        </w:rPr>
         <w:drawing>
           <wp:inline distT="0" distB="0" distL="0" distR="0" wp14:anchorId="4AEE7659" wp14:editId="393F1358">
             <wp:extent cx="3791479" cy="2829320"/>
@@ -3906,6 +4458,7 @@
     <w:lsdException w:name="HTML Sample" w:semiHidden="1" w:unhideWhenUsed="1"/>
     <w:lsdException w:name="HTML Typewriter" w:semiHidden="1" w:unhideWhenUsed="1"/>
     <w:lsdException w:name="HTML Variable" w:semiHidden="1" w:unhideWhenUsed="1"/>
+    <w:lsdException w:name="Normal Table" w:semiHidden="1" w:unhideWhenUsed="1"/>
     <w:lsdException w:name="annotation subject" w:semiHidden="1" w:unhideWhenUsed="1"/>
     <w:lsdException w:name="No List" w:semiHidden="1" w:unhideWhenUsed="1"/>
     <w:lsdException w:name="Outline List 1" w:semiHidden="1" w:unhideWhenUsed="1"/>
@@ -3948,8 +4501,11 @@
     <w:lsdException w:name="Table Contemporary" w:semiHidden="1" w:unhideWhenUsed="1"/>
     <w:lsdException w:name="Table Elegant" w:semiHidden="1" w:unhideWhenUsed="1"/>
     <w:lsdException w:name="Table Professional" w:semiHidden="1" w:unhideWhenUsed="1"/>
+    <w:lsdException w:name="Table Subtle 1" w:semiHidden="1" w:unhideWhenUsed="1"/>
     <w:lsdException w:name="Table Subtle 2" w:semiHidden="1" w:unhideWhenUsed="1"/>
     <w:lsdException w:name="Table Web 1" w:semiHidden="1" w:unhideWhenUsed="1"/>
+    <w:lsdException w:name="Table Web 2" w:semiHidden="1" w:unhideWhenUsed="1"/>
+    <w:lsdException w:name="Table Web 3" w:semiHidden="1" w:unhideWhenUsed="1"/>
     <w:lsdException w:name="Balloon Text" w:semiHidden="1" w:unhideWhenUsed="1"/>
     <w:lsdException w:name="Table Grid" w:uiPriority="39"/>
     <w:lsdException w:name="Table Theme" w:semiHidden="1" w:unhideWhenUsed="1"/>
@@ -4321,6 +4877,11 @@
       <w:iCs/>
     </w:rPr>
   </w:style>
+  <w:style w:type="character" w:customStyle="1" w:styleId="templatelc">
+    <w:name w:val="template_lc"/>
+    <w:basedOn w:val="Policepardfaut"/>
+    <w:rsid w:val="00CD1991"/>
+  </w:style>
 </w:styles>
 </file>
 

</xml_diff>